<commit_message>
added keywords to current JD
</commit_message>
<xml_diff>
--- a/cv/Shen, Clyde CV.docx
+++ b/cv/Shen, Clyde CV.docx
@@ -1426,8 +1426,6 @@
         </w:rPr>
         <w:t>Windows, Linux</w:t>
       </w:r>
-      <w:bookmarkStart w:id="13" w:name="_GoBack"/>
-      <w:bookmarkEnd w:id="13"/>
     </w:p>
     <w:p>
       <w:pPr>
@@ -1771,7 +1769,7 @@
           </w14:textFill>
         </w:rPr>
       </w:pPr>
-      <w:bookmarkStart w:id="14" w:name="_Hlk508186377"/>
+      <w:bookmarkStart w:id="13" w:name="_Hlk508186377"/>
       <w:r>
         <w:rPr>
           <w:rFonts w:asciiTheme="majorHAnsi" w:hAnsiTheme="majorHAnsi"/>
@@ -1850,7 +1848,7 @@
         <w:t xml:space="preserve"> Achievements</w:t>
       </w:r>
     </w:p>
-    <w:bookmarkEnd w:id="14"/>
+    <w:bookmarkEnd w:id="13"/>
     <w:p>
       <w:pPr>
         <w:shd w:val="clear" w:color="auto" w:fill="D9D9D9"/>
@@ -2193,6 +2191,86 @@
         </w:rPr>
         <w:t>features and unit test functions for software to reduce error and faults.</w:t>
       </w:r>
+      <w:r>
+        <w:rPr>
+          <w:rFonts w:asciiTheme="majorHAnsi" w:hAnsiTheme="majorHAnsi" w:cs="Arial"/>
+          <w:sz w:val="21"/>
+          <w:szCs w:val="21"/>
+        </w:rPr>
+        <w:t xml:space="preserve"> </w:t>
+      </w:r>
+      <w:r>
+        <w:rPr>
+          <w:rFonts w:asciiTheme="majorHAnsi" w:hAnsiTheme="majorHAnsi" w:cs="Arial"/>
+          <w:sz w:val="21"/>
+          <w:szCs w:val="21"/>
+        </w:rPr>
+        <w:t>Used Aurelia Framework, Typescript,</w:t>
+      </w:r>
+      <w:r>
+        <w:rPr>
+          <w:rFonts w:asciiTheme="majorHAnsi" w:hAnsiTheme="majorHAnsi" w:cs="Arial"/>
+          <w:sz w:val="21"/>
+          <w:szCs w:val="21"/>
+        </w:rPr>
+        <w:t xml:space="preserve"> </w:t>
+      </w:r>
+      <w:proofErr w:type="spellStart"/>
+      <w:r>
+        <w:rPr>
+          <w:rFonts w:asciiTheme="majorHAnsi" w:hAnsiTheme="majorHAnsi" w:cs="Arial"/>
+          <w:sz w:val="21"/>
+          <w:szCs w:val="21"/>
+        </w:rPr>
+        <w:t>Javascript</w:t>
+      </w:r>
+      <w:proofErr w:type="spellEnd"/>
+      <w:r>
+        <w:rPr>
+          <w:rFonts w:asciiTheme="majorHAnsi" w:hAnsiTheme="majorHAnsi" w:cs="Arial"/>
+          <w:sz w:val="21"/>
+          <w:szCs w:val="21"/>
+        </w:rPr>
+        <w:t>,</w:t>
+      </w:r>
+      <w:r>
+        <w:rPr>
+          <w:rFonts w:asciiTheme="majorHAnsi" w:hAnsiTheme="majorHAnsi" w:cs="Arial"/>
+          <w:sz w:val="21"/>
+          <w:szCs w:val="21"/>
+        </w:rPr>
+        <w:t xml:space="preserve"> ASP.Net Core, MySQL, REST API, </w:t>
+      </w:r>
+      <w:bookmarkStart w:id="14" w:name="_GoBack"/>
+      <w:bookmarkEnd w:id="14"/>
+      <w:proofErr w:type="spellStart"/>
+      <w:r>
+        <w:rPr>
+          <w:rFonts w:asciiTheme="majorHAnsi" w:hAnsiTheme="majorHAnsi" w:cs="Arial"/>
+          <w:sz w:val="21"/>
+          <w:szCs w:val="21"/>
+        </w:rPr>
+        <w:t>Webpack</w:t>
+      </w:r>
+      <w:proofErr w:type="spellEnd"/>
+      <w:r>
+        <w:rPr>
+          <w:rFonts w:asciiTheme="majorHAnsi" w:hAnsiTheme="majorHAnsi" w:cs="Arial"/>
+          <w:sz w:val="21"/>
+          <w:szCs w:val="21"/>
+        </w:rPr>
+        <w:t xml:space="preserve">, Docker and </w:t>
+      </w:r>
+      <w:proofErr w:type="spellStart"/>
+      <w:r>
+        <w:rPr>
+          <w:rFonts w:asciiTheme="majorHAnsi" w:hAnsiTheme="majorHAnsi" w:cs="Arial"/>
+          <w:sz w:val="21"/>
+          <w:szCs w:val="21"/>
+        </w:rPr>
+        <w:t>Kubernetes</w:t>
+      </w:r>
+      <w:proofErr w:type="spellEnd"/>
     </w:p>
     <w:p>
       <w:pPr>
@@ -2978,37 +3056,31 @@
         </w:rPr>
         <w:t xml:space="preserve">After School Care, Class, </w:t>
       </w:r>
-      <w:r>
-        <w:rPr>
-          <w:rFonts w:asciiTheme="majorHAnsi" w:hAnsiTheme="majorHAnsi" w:cs="Arial"/>
-          <w:sz w:val="21"/>
-          <w:szCs w:val="21"/>
-        </w:rPr>
-        <w:t xml:space="preserve">Education </w:t>
-      </w:r>
-      <w:r>
-        <w:rPr>
-          <w:rFonts w:asciiTheme="majorHAnsi" w:hAnsiTheme="majorHAnsi" w:cs="Arial"/>
-          <w:sz w:val="21"/>
-          <w:szCs w:val="21"/>
-        </w:rPr>
-        <w:t>Academies, Sports Clubs and Tuition</w:t>
-      </w:r>
-      <w:r>
-        <w:rPr>
-          <w:rFonts w:asciiTheme="majorHAnsi" w:hAnsiTheme="majorHAnsi" w:cs="Arial"/>
-          <w:sz w:val="21"/>
-          <w:szCs w:val="21"/>
-        </w:rPr>
-        <w:t xml:space="preserve"> Businesses</w:t>
-      </w:r>
-      <w:r>
-        <w:rPr>
-          <w:rFonts w:asciiTheme="majorHAnsi" w:hAnsiTheme="majorHAnsi" w:cs="Arial"/>
-          <w:sz w:val="21"/>
-          <w:szCs w:val="21"/>
-        </w:rPr>
-        <w:t>.</w:t>
+      <w:proofErr w:type="gramStart"/>
+      <w:r>
+        <w:rPr>
+          <w:rFonts w:asciiTheme="majorHAnsi" w:hAnsiTheme="majorHAnsi" w:cs="Arial"/>
+          <w:sz w:val="21"/>
+          <w:szCs w:val="21"/>
+        </w:rPr>
+        <w:t>Education</w:t>
+      </w:r>
+      <w:proofErr w:type="gramEnd"/>
+      <w:r>
+        <w:rPr>
+          <w:rFonts w:asciiTheme="majorHAnsi" w:hAnsiTheme="majorHAnsi" w:cs="Arial"/>
+          <w:sz w:val="21"/>
+          <w:szCs w:val="21"/>
+        </w:rPr>
+        <w:t xml:space="preserve"> </w:t>
+      </w:r>
+      <w:r>
+        <w:rPr>
+          <w:rFonts w:asciiTheme="majorHAnsi" w:hAnsiTheme="majorHAnsi" w:cs="Arial"/>
+          <w:sz w:val="21"/>
+          <w:szCs w:val="21"/>
+        </w:rPr>
+        <w:t>Academies.</w:t>
       </w:r>
     </w:p>
     <w:p>
@@ -4356,7 +4428,7 @@
             <w:sz w:val="20"/>
             <w:szCs w:val="20"/>
           </w:rPr>
-          <w:t>2</w:t>
+          <w:t>3</w:t>
         </w:r>
         <w:r>
           <w:rPr>
@@ -4477,7 +4549,7 @@
             </wp:anchor>
           </w:drawing>
         </mc:Choice>
-        <mc:Fallback xmlns:w16se="http://schemas.microsoft.com/office/word/2015/wordml/symex" xmlns:w16cid="http://schemas.microsoft.com/office/word/2016/wordml/cid" xmlns:am3d="http://schemas.microsoft.com/office/drawing/2017/model3d" xmlns:aink="http://schemas.microsoft.com/office/drawing/2016/ink" xmlns:cx8="http://schemas.microsoft.com/office/drawing/2016/5/14/chartex" xmlns:cx7="http://schemas.microsoft.com/office/drawing/2016/5/13/chartex" xmlns:cx6="http://schemas.microsoft.com/office/drawing/2016/5/12/chartex" xmlns:cx5="http://schemas.microsoft.com/office/drawing/2016/5/11/chartex" xmlns:cx4="http://schemas.microsoft.com/office/drawing/2016/5/10/chartex" xmlns:cx3="http://schemas.microsoft.com/office/drawing/2016/5/9/chartex" xmlns:cx2="http://schemas.microsoft.com/office/drawing/2015/10/21/chartex" xmlns:cx1="http://schemas.microsoft.com/office/drawing/2015/9/8/chartex" xmlns:cx="http://schemas.microsoft.com/office/drawing/2014/chartex">
+        <mc:Fallback xmlns:cx="http://schemas.microsoft.com/office/drawing/2014/chartex" xmlns:cx1="http://schemas.microsoft.com/office/drawing/2015/9/8/chartex" xmlns:cx2="http://schemas.microsoft.com/office/drawing/2015/10/21/chartex" xmlns:cx3="http://schemas.microsoft.com/office/drawing/2016/5/9/chartex" xmlns:cx4="http://schemas.microsoft.com/office/drawing/2016/5/10/chartex" xmlns:cx5="http://schemas.microsoft.com/office/drawing/2016/5/11/chartex" xmlns:cx6="http://schemas.microsoft.com/office/drawing/2016/5/12/chartex" xmlns:cx7="http://schemas.microsoft.com/office/drawing/2016/5/13/chartex" xmlns:cx8="http://schemas.microsoft.com/office/drawing/2016/5/14/chartex" xmlns:aink="http://schemas.microsoft.com/office/drawing/2016/ink" xmlns:am3d="http://schemas.microsoft.com/office/drawing/2017/model3d" xmlns:w16cid="http://schemas.microsoft.com/office/word/2016/wordml/cid" xmlns:w16se="http://schemas.microsoft.com/office/word/2015/wordml/symex">
           <w:pict>
             <v:rect w14:anchorId="68742234" id="Rectangle 4" o:spid="_x0000_s1026" style="position:absolute;margin-left:-1.9pt;margin-top:28.35pt;width:44.8pt;height:782.35pt;z-index:251657728;visibility:visible;mso-wrap-style:square;mso-width-percent:0;mso-height-percent:0;mso-wrap-distance-left:9pt;mso-wrap-distance-top:0;mso-wrap-distance-right:9pt;mso-wrap-distance-bottom:0;mso-position-horizontal:absolute;mso-position-horizontal-relative:text;mso-position-vertical:absolute;mso-position-vertical-relative:page;mso-width-percent:0;mso-height-percent:0;mso-width-relative:page;mso-height-relative:page;v-text-anchor:top" o:gfxdata="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" fillcolor="#001e66" stroked="f">
               <v:fill opacity="52428f"/>
@@ -8629,7 +8701,7 @@
 </file>
 
 <file path=customXml/itemProps1.xml><?xml version="1.0" encoding="utf-8"?>
-<ds:datastoreItem xmlns:ds="http://schemas.openxmlformats.org/officeDocument/2006/customXml" ds:itemID="{D4D543C7-6ABC-45E5-9FAB-F79FE8215EBB}">
+<ds:datastoreItem xmlns:ds="http://schemas.openxmlformats.org/officeDocument/2006/customXml" ds:itemID="{8C931C4F-A7F2-4357-9872-A13E8EE76A59}">
   <ds:schemaRefs>
     <ds:schemaRef ds:uri="http://schemas.openxmlformats.org/officeDocument/2006/bibliography"/>
   </ds:schemaRefs>

</xml_diff>